<commit_message>
TigerStopSDK: Updated comments and documentation.
</commit_message>
<xml_diff>
--- a/TigerStop SDK.docx
+++ b/TigerStop SDK.docx
@@ -41,11 +41,21 @@
       <w:pPr>
         <w:pStyle w:val="Title"/>
       </w:pPr>
-      <w:fldSimple w:instr="TITLE \*MERGEFORMAT">
-        <w:r>
-          <w:t>TigerStop Software Development Kit</w:t>
-        </w:r>
-      </w:fldSimple>
+      <w:r>
+        <w:fldChar w:fldCharType="begin"/>
+      </w:r>
+      <w:r>
+        <w:instrText>TITLE \*MERGEFORMAT</w:instrText>
+      </w:r>
+      <w:r>
+        <w:fldChar w:fldCharType="separate"/>
+      </w:r>
+      <w:r>
+        <w:t>TigerStop Software Development Kit</w:t>
+      </w:r>
+      <w:r>
+        <w:fldChar w:fldCharType="end"/>
+      </w:r>
     </w:p>
     <w:p>
       <w:pPr>
@@ -116,96 +126,89 @@
       <w:pPr>
         <w:pStyle w:val="Subtitle"/>
       </w:pPr>
-      <w:fldSimple w:instr="AUTHOR \*MERGEFORMAT">
-        <w:r>
-          <w:t>AUTHOR</w:t>
-        </w:r>
-      </w:fldSimple>
+      <w:r>
+        <w:fldChar w:fldCharType="begin"/>
+      </w:r>
+      <w:r>
+        <w:instrText>AUTHOR \*MERGEFORMAT</w:instrText>
+      </w:r>
+      <w:r>
+        <w:fldChar w:fldCharType="separate"/>
+      </w:r>
+      <w:r>
+        <w:t>AUTHOR</w:t>
+      </w:r>
+      <w:r>
+        <w:fldChar w:fldCharType="end"/>
+      </w:r>
     </w:p>
     <w:p>
       <w:pPr>
         <w:pStyle w:val="Subtitle"/>
-        <w:rPr>
-          <w:lang w:val="fr-FR"/>
-        </w:rPr>
-      </w:pPr>
-      <w:r>
-        <w:rPr>
-          <w:lang w:val="fr-FR"/>
-        </w:rPr>
+      </w:pPr>
+      <w:r>
         <w:t>Joshua Shoup</w:t>
       </w:r>
     </w:p>
     <w:p>
       <w:pPr>
         <w:pStyle w:val="Subtitle"/>
-        <w:rPr>
-          <w:lang w:val="fr-FR"/>
-        </w:rPr>
       </w:pPr>
     </w:p>
     <w:p>
       <w:pPr>
         <w:pStyle w:val="Subtitle"/>
-        <w:rPr>
-          <w:lang w:val="fr-FR"/>
-        </w:rPr>
-      </w:pPr>
-      <w:r>
-        <w:rPr>
-          <w:lang w:val="fr-FR"/>
-        </w:rPr>
+      </w:pPr>
+      <w:r>
         <w:t>Version 1.</w:t>
       </w:r>
       <w:r>
-        <w:rPr>
-          <w:lang w:val="fr-FR"/>
-        </w:rPr>
         <w:t>1</w:t>
       </w:r>
     </w:p>
     <w:p>
       <w:pPr>
         <w:pStyle w:val="Subtitle"/>
-        <w:rPr>
-          <w:lang w:val="fr-FR"/>
-        </w:rPr>
-      </w:pPr>
-      <w:fldSimple w:instr="CREATEDATE \*MERGEFORMAT">
-        <w:r>
-          <w:t>Mon</w:t>
-        </w:r>
-        <w:r>
-          <w:t xml:space="preserve"> </w:t>
-        </w:r>
-        <w:r>
-          <w:t>Feb</w:t>
-        </w:r>
-        <w:r>
-          <w:t xml:space="preserve"> 1 20</w:t>
-        </w:r>
-        <w:r>
-          <w:t>21</w:t>
-        </w:r>
-        <w:r>
-          <w:t xml:space="preserve"> </w:t>
-        </w:r>
-      </w:fldSimple>
+      </w:pPr>
+      <w:r>
+        <w:fldChar w:fldCharType="begin"/>
+      </w:r>
+      <w:r>
+        <w:instrText>CREATEDATE \*MERGEFORMAT</w:instrText>
+      </w:r>
+      <w:r>
+        <w:fldChar w:fldCharType="separate"/>
+      </w:r>
+      <w:r>
+        <w:t>Mon</w:t>
+      </w:r>
+      <w:r>
+        <w:t xml:space="preserve"> </w:t>
+      </w:r>
+      <w:r>
+        <w:t>Feb</w:t>
+      </w:r>
+      <w:r>
+        <w:t xml:space="preserve"> 1 20</w:t>
+      </w:r>
+      <w:r>
+        <w:t>21</w:t>
+      </w:r>
+      <w:r>
+        <w:t xml:space="preserve"> </w:t>
+      </w:r>
+      <w:r>
+        <w:fldChar w:fldCharType="end"/>
+      </w:r>
     </w:p>
     <w:p>
       <w:pPr>
         <w:pStyle w:val="Heading1"/>
       </w:pPr>
       <w:r>
-        <w:rPr>
-          <w:lang w:val="fr-FR"/>
-        </w:rPr>
         <w:br w:type="page"/>
       </w:r>
       <w:r>
-        <w:rPr>
-          <w:lang w:val="fr-FR"/>
-        </w:rPr>
         <w:lastRenderedPageBreak/>
         <w:br w:type="page"/>
       </w:r>
@@ -690,7 +693,14 @@
           <w:szCs w:val="24"/>
         </w:rPr>
         <w:tab/>
-        <w:t>40</w:t>
+        <w:t>4</w:t>
+      </w:r>
+      <w:r>
+        <w:rPr>
+          <w:sz w:val="24"/>
+          <w:szCs w:val="24"/>
+        </w:rPr>
+        <w:t>3</w:t>
       </w:r>
     </w:p>
     <w:p>
@@ -725,7 +735,14 @@
           <w:sz w:val="24"/>
           <w:szCs w:val="24"/>
         </w:rPr>
-        <w:t>40</w:t>
+        <w:t>4</w:t>
+      </w:r>
+      <w:r>
+        <w:rPr>
+          <w:sz w:val="24"/>
+          <w:szCs w:val="24"/>
+        </w:rPr>
+        <w:t>3</w:t>
       </w:r>
     </w:p>
     <w:p>
@@ -760,7 +777,14 @@
           <w:sz w:val="24"/>
           <w:szCs w:val="24"/>
         </w:rPr>
-        <w:t>40</w:t>
+        <w:t>4</w:t>
+      </w:r>
+      <w:r>
+        <w:rPr>
+          <w:sz w:val="24"/>
+          <w:szCs w:val="24"/>
+        </w:rPr>
+        <w:t>3</w:t>
       </w:r>
     </w:p>
     <w:p>
@@ -795,7 +819,14 @@
           <w:sz w:val="24"/>
           <w:szCs w:val="24"/>
         </w:rPr>
-        <w:t>40</w:t>
+        <w:t>4</w:t>
+      </w:r>
+      <w:r>
+        <w:rPr>
+          <w:sz w:val="24"/>
+          <w:szCs w:val="24"/>
+        </w:rPr>
+        <w:t>3</w:t>
       </w:r>
     </w:p>
     <w:p>
@@ -830,7 +861,14 @@
           <w:sz w:val="24"/>
           <w:szCs w:val="24"/>
         </w:rPr>
-        <w:t>40</w:t>
+        <w:t>4</w:t>
+      </w:r>
+      <w:r>
+        <w:rPr>
+          <w:sz w:val="24"/>
+          <w:szCs w:val="24"/>
+        </w:rPr>
+        <w:t>3</w:t>
       </w:r>
     </w:p>
     <w:p>
@@ -865,7 +903,14 @@
           <w:sz w:val="24"/>
           <w:szCs w:val="24"/>
         </w:rPr>
-        <w:t>41</w:t>
+        <w:t>4</w:t>
+      </w:r>
+      <w:r>
+        <w:rPr>
+          <w:sz w:val="24"/>
+          <w:szCs w:val="24"/>
+        </w:rPr>
+        <w:t>4</w:t>
       </w:r>
     </w:p>
     <w:p>
@@ -900,7 +945,14 @@
           <w:sz w:val="24"/>
           <w:szCs w:val="24"/>
         </w:rPr>
-        <w:t>41</w:t>
+        <w:t>4</w:t>
+      </w:r>
+      <w:r>
+        <w:rPr>
+          <w:sz w:val="24"/>
+          <w:szCs w:val="24"/>
+        </w:rPr>
+        <w:t>4</w:t>
       </w:r>
     </w:p>
     <w:p>
@@ -935,7 +987,14 @@
           <w:sz w:val="24"/>
           <w:szCs w:val="24"/>
         </w:rPr>
-        <w:t>41</w:t>
+        <w:t>4</w:t>
+      </w:r>
+      <w:r>
+        <w:rPr>
+          <w:sz w:val="24"/>
+          <w:szCs w:val="24"/>
+        </w:rPr>
+        <w:t>4</w:t>
       </w:r>
     </w:p>
     <w:p>
@@ -970,7 +1029,14 @@
           <w:sz w:val="24"/>
           <w:szCs w:val="24"/>
         </w:rPr>
-        <w:t>41</w:t>
+        <w:t>4</w:t>
+      </w:r>
+      <w:r>
+        <w:rPr>
+          <w:sz w:val="24"/>
+          <w:szCs w:val="24"/>
+        </w:rPr>
+        <w:t>4</w:t>
       </w:r>
     </w:p>
     <w:p>
@@ -1005,7 +1071,14 @@
           <w:sz w:val="24"/>
           <w:szCs w:val="24"/>
         </w:rPr>
-        <w:t>42</w:t>
+        <w:t>4</w:t>
+      </w:r>
+      <w:r>
+        <w:rPr>
+          <w:sz w:val="24"/>
+          <w:szCs w:val="24"/>
+        </w:rPr>
+        <w:t>5</w:t>
       </w:r>
     </w:p>
     <w:p>
@@ -1040,7 +1113,14 @@
           <w:sz w:val="24"/>
           <w:szCs w:val="24"/>
         </w:rPr>
-        <w:t>43</w:t>
+        <w:t>4</w:t>
+      </w:r>
+      <w:r>
+        <w:rPr>
+          <w:sz w:val="24"/>
+          <w:szCs w:val="24"/>
+        </w:rPr>
+        <w:t>6</w:t>
       </w:r>
     </w:p>
     <w:p>
@@ -1075,7 +1155,14 @@
           <w:sz w:val="24"/>
           <w:szCs w:val="24"/>
         </w:rPr>
-        <w:t>43</w:t>
+        <w:t>4</w:t>
+      </w:r>
+      <w:r>
+        <w:rPr>
+          <w:sz w:val="24"/>
+          <w:szCs w:val="24"/>
+        </w:rPr>
+        <w:t>6</w:t>
       </w:r>
     </w:p>
     <w:p>
@@ -1110,7 +1197,14 @@
           <w:sz w:val="24"/>
           <w:szCs w:val="24"/>
         </w:rPr>
-        <w:t>43</w:t>
+        <w:t>4</w:t>
+      </w:r>
+      <w:r>
+        <w:rPr>
+          <w:sz w:val="24"/>
+          <w:szCs w:val="24"/>
+        </w:rPr>
+        <w:t>6</w:t>
       </w:r>
     </w:p>
     <w:p>
@@ -1146,7 +1240,13 @@
           <w:szCs w:val="24"/>
         </w:rPr>
         <w:tab/>
-        <w:t>58</w:t>
+      </w:r>
+      <w:r>
+        <w:rPr>
+          <w:sz w:val="24"/>
+          <w:szCs w:val="24"/>
+        </w:rPr>
+        <w:t>62</w:t>
       </w:r>
     </w:p>
     <w:p>
@@ -1175,7 +1275,13 @@
           <w:szCs w:val="24"/>
         </w:rPr>
         <w:tab/>
-        <w:t>58</w:t>
+      </w:r>
+      <w:r>
+        <w:rPr>
+          <w:sz w:val="24"/>
+          <w:szCs w:val="24"/>
+        </w:rPr>
+        <w:t>62</w:t>
       </w:r>
     </w:p>
     <w:p>
@@ -1204,7 +1310,13 @@
           <w:szCs w:val="24"/>
         </w:rPr>
         <w:tab/>
-        <w:t>58</w:t>
+      </w:r>
+      <w:r>
+        <w:rPr>
+          <w:sz w:val="24"/>
+          <w:szCs w:val="24"/>
+        </w:rPr>
+        <w:t>62</w:t>
       </w:r>
     </w:p>
     <w:p>
@@ -1233,7 +1345,13 @@
           <w:szCs w:val="24"/>
         </w:rPr>
         <w:tab/>
-        <w:t>58</w:t>
+      </w:r>
+      <w:r>
+        <w:rPr>
+          <w:sz w:val="24"/>
+          <w:szCs w:val="24"/>
+        </w:rPr>
+        <w:t>62</w:t>
       </w:r>
     </w:p>
     <w:p>
@@ -1269,7 +1387,13 @@
           <w:szCs w:val="24"/>
         </w:rPr>
         <w:tab/>
-        <w:t>59</w:t>
+      </w:r>
+      <w:r>
+        <w:rPr>
+          <w:sz w:val="24"/>
+          <w:szCs w:val="24"/>
+        </w:rPr>
+        <w:t>63</w:t>
       </w:r>
     </w:p>
     <w:p>
@@ -1298,7 +1422,13 @@
           <w:szCs w:val="24"/>
         </w:rPr>
         <w:tab/>
-        <w:t>59</w:t>
+      </w:r>
+      <w:r>
+        <w:rPr>
+          <w:sz w:val="24"/>
+          <w:szCs w:val="24"/>
+        </w:rPr>
+        <w:t>63</w:t>
       </w:r>
     </w:p>
     <w:p>
@@ -1327,7 +1457,13 @@
           <w:szCs w:val="24"/>
         </w:rPr>
         <w:tab/>
-        <w:t>59</w:t>
+      </w:r>
+      <w:r>
+        <w:rPr>
+          <w:sz w:val="24"/>
+          <w:szCs w:val="24"/>
+        </w:rPr>
+        <w:t>63</w:t>
       </w:r>
     </w:p>
     <w:p>
@@ -1363,7 +1499,13 @@
           <w:szCs w:val="24"/>
         </w:rPr>
         <w:tab/>
-        <w:t>59</w:t>
+      </w:r>
+      <w:r>
+        <w:rPr>
+          <w:sz w:val="24"/>
+          <w:szCs w:val="24"/>
+        </w:rPr>
+        <w:t>63</w:t>
       </w:r>
     </w:p>
     <w:p>
@@ -1392,7 +1534,14 @@
           <w:szCs w:val="24"/>
         </w:rPr>
         <w:tab/>
-        <w:t>60</w:t>
+        <w:t>6</w:t>
+      </w:r>
+      <w:r>
+        <w:rPr>
+          <w:sz w:val="24"/>
+          <w:szCs w:val="24"/>
+        </w:rPr>
+        <w:t>4</w:t>
       </w:r>
     </w:p>
     <w:p>
@@ -1421,7 +1570,14 @@
           <w:szCs w:val="24"/>
         </w:rPr>
         <w:tab/>
-        <w:t>60</w:t>
+        <w:t>6</w:t>
+      </w:r>
+      <w:r>
+        <w:rPr>
+          <w:sz w:val="24"/>
+          <w:szCs w:val="24"/>
+        </w:rPr>
+        <w:t>4</w:t>
       </w:r>
     </w:p>
     <w:p>
@@ -1450,7 +1606,14 @@
           <w:szCs w:val="24"/>
         </w:rPr>
         <w:tab/>
-        <w:t>60</w:t>
+        <w:t>6</w:t>
+      </w:r>
+      <w:r>
+        <w:rPr>
+          <w:sz w:val="24"/>
+          <w:szCs w:val="24"/>
+        </w:rPr>
+        <w:t>4</w:t>
       </w:r>
     </w:p>
     <w:p>
@@ -1489,7 +1652,14 @@
           <w:szCs w:val="24"/>
         </w:rPr>
         <w:tab/>
-        <w:t>60</w:t>
+        <w:t>6</w:t>
+      </w:r>
+      <w:r>
+        <w:rPr>
+          <w:sz w:val="24"/>
+          <w:szCs w:val="24"/>
+        </w:rPr>
+        <w:t>4</w:t>
       </w:r>
     </w:p>
     <w:p>
@@ -1572,40 +1742,91 @@
     <w:p>
       <w:pPr>
         <w:pStyle w:val="LatexTOC2"/>
-      </w:pPr>
-      <w:r>
+        <w:rPr>
+          <w:lang w:val="de-DE"/>
+        </w:rPr>
+      </w:pPr>
+      <w:r>
+        <w:rPr>
+          <w:lang w:val="de-DE"/>
+        </w:rPr>
         <w:t>TigerStopAPI.MessageEvent</w:t>
       </w:r>
       <w:r>
+        <w:rPr>
+          <w:lang w:val="de-DE"/>
+        </w:rPr>
         <w:t xml:space="preserve"> </w:t>
       </w:r>
       <w:r>
-        <w:tab/>
-      </w:r>
-      <w:r>
-        <w:t xml:space="preserve"> 60</w:t>
+        <w:rPr>
+          <w:lang w:val="de-DE"/>
+        </w:rPr>
+        <w:tab/>
+      </w:r>
+      <w:r>
+        <w:rPr>
+          <w:lang w:val="de-DE"/>
+        </w:rPr>
+        <w:t xml:space="preserve"> 6</w:t>
+      </w:r>
+      <w:r>
+        <w:rPr>
+          <w:lang w:val="de-DE"/>
+        </w:rPr>
+        <w:t>4</w:t>
       </w:r>
     </w:p>
     <w:p>
       <w:pPr>
         <w:pStyle w:val="LatexTOC1"/>
+        <w:rPr>
+          <w:lang w:val="de-DE"/>
+        </w:rPr>
       </w:pPr>
     </w:p>
     <w:p>
       <w:pPr>
         <w:pStyle w:val="LatexTOC1"/>
-      </w:pPr>
-      <w:r>
+        <w:rPr>
+          <w:lang w:val="de-DE"/>
+        </w:rPr>
+      </w:pPr>
+      <w:r>
+        <w:rPr>
+          <w:lang w:val="de-DE"/>
+        </w:rPr>
         <w:t>TigerStopAPI.TigerStop_Com.LastAck</w:t>
       </w:r>
       <w:r>
+        <w:rPr>
+          <w:lang w:val="de-DE"/>
+        </w:rPr>
         <w:t xml:space="preserve"> </w:t>
       </w:r>
       <w:r>
-        <w:tab/>
-      </w:r>
-      <w:r>
-        <w:t xml:space="preserve"> 58</w:t>
+        <w:rPr>
+          <w:lang w:val="de-DE"/>
+        </w:rPr>
+        <w:tab/>
+      </w:r>
+      <w:r>
+        <w:rPr>
+          <w:lang w:val="de-DE"/>
+        </w:rPr>
+        <w:t xml:space="preserve"> </w:t>
+      </w:r>
+      <w:r>
+        <w:rPr>
+          <w:lang w:val="de-DE"/>
+        </w:rPr>
+        <w:t>6</w:t>
+      </w:r>
+      <w:r>
+        <w:rPr>
+          <w:lang w:val="de-DE"/>
+        </w:rPr>
+        <w:t>2</w:t>
       </w:r>
     </w:p>
     <w:p>
@@ -1637,7 +1858,13 @@
         <w:rPr>
           <w:lang w:val="de-DE"/>
         </w:rPr>
-        <w:t xml:space="preserve"> 59</w:t>
+        <w:t xml:space="preserve"> </w:t>
+      </w:r>
+      <w:r>
+        <w:rPr>
+          <w:lang w:val="de-DE"/>
+        </w:rPr>
+        <w:t>63</w:t>
       </w:r>
     </w:p>
     <w:p>
@@ -1669,7 +1896,13 @@
         <w:rPr>
           <w:lang w:val="de-DE"/>
         </w:rPr>
-        <w:t xml:space="preserve"> 40</w:t>
+        <w:t xml:space="preserve"> 4</w:t>
+      </w:r>
+      <w:r>
+        <w:rPr>
+          <w:lang w:val="de-DE"/>
+        </w:rPr>
+        <w:t>3</w:t>
       </w:r>
     </w:p>
     <w:p>
@@ -1789,7 +2022,7 @@
         <w:t xml:space="preserve"> </w:t>
       </w:r>
       <w:r>
-        <w:t>58</w:t>
+        <w:t>62</w:t>
       </w:r>
     </w:p>
     <w:p>
@@ -1813,7 +2046,7 @@
         <w:t xml:space="preserve"> </w:t>
       </w:r>
       <w:r>
-        <w:t>59</w:t>
+        <w:t>63</w:t>
       </w:r>
     </w:p>
     <w:p>
@@ -1847,7 +2080,13 @@
         <w:rPr>
           <w:lang w:val="de-DE"/>
         </w:rPr>
-        <w:t xml:space="preserve"> 60</w:t>
+        <w:t xml:space="preserve"> 6</w:t>
+      </w:r>
+      <w:r>
+        <w:rPr>
+          <w:lang w:val="de-DE"/>
+        </w:rPr>
+        <w:t>4</w:t>
       </w:r>
     </w:p>
     <w:p>
@@ -1889,7 +2128,13 @@
         <w:rPr>
           <w:lang w:val="de-DE"/>
         </w:rPr>
-        <w:t>40</w:t>
+        <w:t>4</w:t>
+      </w:r>
+      <w:r>
+        <w:rPr>
+          <w:lang w:val="de-DE"/>
+        </w:rPr>
+        <w:t>3</w:t>
       </w:r>
     </w:p>
     <w:p>
@@ -4402,7 +4647,16 @@
         <w:pStyle w:val="ListBullet3"/>
       </w:pPr>
       <w:r>
-        <w:t>Sends a measure command to the machine and waits until the material length has been determined. NOTE: ‘length’ values will always be in imperial inches. If metric values are desired, uncomment conversion and modify as needed.</w:t>
+        <w:t>Sends a measure command to the machine and waits until the material length has been determined.</w:t>
+      </w:r>
+      <w:r>
+        <w:t xml:space="preserve"> </w:t>
+      </w:r>
+      <w:r>
+        <w:t>NOTE: 'RandomLengthMeasure' requires AMP 5.62 firmware or greater.</w:t>
+      </w:r>
+      <w:r>
+        <w:t xml:space="preserve"> NOTE: ‘length’ values will always be in imperial inches. If metric values are desired, uncomment conversion and modify as needed.</w:t>
       </w:r>
     </w:p>
     <w:p>
@@ -4443,7 +4697,16 @@
         <w:t xml:space="preserve"> or the duration of ‘timeout’</w:t>
       </w:r>
       <w:r>
-        <w:t>. NOTE: ‘length’ values will always be in imperial inches. If metric values are desired, uncomment conversion and modify as needed.</w:t>
+        <w:t>.</w:t>
+      </w:r>
+      <w:r>
+        <w:t xml:space="preserve"> </w:t>
+      </w:r>
+      <w:r>
+        <w:t>NOTE: 'RandomLengthMeasure' requires AMP 5.62 firmware or greater.</w:t>
+      </w:r>
+      <w:r>
+        <w:t xml:space="preserve"> NOTE: ‘length’ values will always be in imperial inches. If metric values are desired, uncomment conversion and modify as needed.</w:t>
       </w:r>
     </w:p>
     <w:p>
@@ -17742,14 +18005,31 @@
     <w:p>
       <w:pPr>
         <w:pStyle w:val="BodyText"/>
-        <w:adjustRightInd/>
-        <w:ind w:left="360"/>
-      </w:pPr>
-      <w:r>
+        <w:ind w:left="360"/>
         <w:rPr>
           <w:sz w:val="20"/>
           <w:szCs w:val="20"/>
         </w:rPr>
+      </w:pPr>
+      <w:r>
+        <w:rPr>
+          <w:sz w:val="20"/>
+          <w:szCs w:val="20"/>
+        </w:rPr>
+        <w:t>NOTE: 'RandomLengthMeasure' requires AMP 5.62 firmware or greater.</w:t>
+      </w:r>
+    </w:p>
+    <w:p>
+      <w:pPr>
+        <w:pStyle w:val="BodyText"/>
+        <w:adjustRightInd/>
+        <w:ind w:left="360"/>
+      </w:pPr>
+      <w:r>
+        <w:rPr>
+          <w:sz w:val="20"/>
+          <w:szCs w:val="20"/>
+        </w:rPr>
         <w:t>NOTE: 'length' values will always be in imperial inches. If metric values are desired, uncomment conversion and modify as needed.</w:t>
       </w:r>
     </w:p>
@@ -17787,8 +18067,6 @@
     <w:p>
       <w:r>
         <w:tab/>
-      </w:r>
-      <w:r>
         <w:t>io.MoveTo(100);</w:t>
       </w:r>
     </w:p>
@@ -17880,13 +18158,7 @@
         <w:fldChar w:fldCharType="end"/>
       </w:r>
       <w:r>
-        <w:t>void TigerStopAPI.TigerStop_IO.</w:t>
-      </w:r>
-      <w:r>
-        <w:t>RandomLengthMeasure</w:t>
-      </w:r>
-      <w:r>
-        <w:t xml:space="preserve"> (int timeout)</w:t>
+        <w:t>void TigerStopAPI.TigerStop_IO.RandomLengthMeasure (int timeout)</w:t>
       </w:r>
     </w:p>
     <w:p>
@@ -17909,6 +18181,23 @@
           <w:szCs w:val="20"/>
         </w:rPr>
         <w:t>Sends a measure command to the machine and waits until the material length has been determined.</w:t>
+      </w:r>
+    </w:p>
+    <w:p>
+      <w:pPr>
+        <w:pStyle w:val="BodyText"/>
+        <w:ind w:left="360"/>
+        <w:rPr>
+          <w:sz w:val="20"/>
+          <w:szCs w:val="20"/>
+        </w:rPr>
+      </w:pPr>
+      <w:r>
+        <w:rPr>
+          <w:sz w:val="20"/>
+          <w:szCs w:val="20"/>
+        </w:rPr>
+        <w:t>NOTE: 'RandomLengthMeasure' requires AMP 5.62 firmware or greater.</w:t>
       </w:r>
     </w:p>
     <w:p>
@@ -18047,18 +18336,13 @@
     <w:p>
       <w:r>
         <w:tab/>
-        <w:t>double length = io.RandomLengthMeasure(</w:t>
-      </w:r>
-      <w:r>
-        <w:t>10000</w:t>
-      </w:r>
-      <w:r>
-        <w:t>)</w:t>
+        <w:t>double length = io.RandomLengthMeasure(10000)</w:t>
       </w:r>
     </w:p>
     <w:p/>
     <w:p>
       <w:r>
+        <w:lastRenderedPageBreak/>
         <w:tab/>
         <w:t>if (length &gt; -1)</w:t>
       </w:r>
@@ -18071,7 +18355,6 @@
     </w:p>
     <w:p>
       <w:r>
-        <w:lastRenderedPageBreak/>
         <w:tab/>
       </w:r>
       <w:r>
@@ -18469,87 +18752,35 @@
     <w:p/>
     <w:p>
       <w:r>
-        <w:tab/>
-        <w:t xml:space="preserve">// Move to </w:t>
-      </w:r>
-      <w:r>
-        <w:t>2</w:t>
-      </w:r>
-      <w:r>
-        <w:t xml:space="preserve"> inches to load material. The </w:t>
-      </w:r>
-      <w:r>
-        <w:t>scan</w:t>
-      </w:r>
-      <w:r>
-        <w:t xml:space="preserve"> command will move </w:t>
-      </w:r>
-      <w:r>
-        <w:t>away, over the material</w:t>
-      </w:r>
-      <w:r>
-        <w:t>.</w:t>
-      </w:r>
-    </w:p>
-    <w:p>
-      <w:r>
-        <w:tab/>
-        <w:t>io.MoveTo(</w:t>
-      </w:r>
-      <w:r>
-        <w:t>2</w:t>
-      </w:r>
-      <w:r>
-        <w:t>);</w:t>
+        <w:lastRenderedPageBreak/>
+        <w:tab/>
+        <w:t>// Move to 2 inches to load material. The scan command will move away, over the material.</w:t>
+      </w:r>
+    </w:p>
+    <w:p>
+      <w:r>
+        <w:tab/>
+        <w:t>io.MoveTo(2);</w:t>
       </w:r>
     </w:p>
     <w:p/>
     <w:p>
       <w:r>
         <w:tab/>
-        <w:t xml:space="preserve">// Specify the </w:t>
-      </w:r>
-      <w:r>
-        <w:t>scan</w:t>
-      </w:r>
-      <w:r>
-        <w:t xml:space="preserve"> command must complete in 10000 milliseconds, 10 seconds, to continue operation.</w:t>
-      </w:r>
-    </w:p>
-    <w:p>
-      <w:r>
-        <w:tab/>
-      </w:r>
-      <w:r>
-        <w:t>List&lt;double&gt;</w:t>
-      </w:r>
-      <w:r>
-        <w:t xml:space="preserve"> </w:t>
-      </w:r>
-      <w:r>
-        <w:t>marks</w:t>
-      </w:r>
-      <w:r>
-        <w:t xml:space="preserve"> = io.</w:t>
-      </w:r>
-      <w:r>
-        <w:t>ScanDefectedLength</w:t>
-      </w:r>
-      <w:r>
-        <w:t>(10000)</w:t>
+        <w:t>// Specify the scan command must complete in 10000 milliseconds, 10 seconds, to continue operation.</w:t>
+      </w:r>
+    </w:p>
+    <w:p>
+      <w:r>
+        <w:tab/>
+        <w:t>List&lt;double&gt; marks = io.ScanDefectedLength(10000)</w:t>
       </w:r>
     </w:p>
     <w:p/>
     <w:p>
       <w:r>
         <w:tab/>
-        <w:t>if (</w:t>
-      </w:r>
-      <w:r>
-        <w:t>marks.Count &gt; 0</w:t>
-      </w:r>
-      <w:r>
-        <w:t>)</w:t>
+        <w:t>if (marks.Count &gt; 0)</w:t>
       </w:r>
     </w:p>
     <w:p>
@@ -18573,8 +18804,6 @@
       </w:r>
       <w:r>
         <w:tab/>
-      </w:r>
-      <w:r>
         <w:t>Console.WriteLine(“The material length is: “ + marks[marks.Count – 1]);</w:t>
       </w:r>
     </w:p>
@@ -18632,20 +18861,38 @@
     <w:p>
       <w:pPr>
         <w:ind w:firstLine="720"/>
-      </w:pPr>
-      <w:r>
+        <w:rPr>
+          <w:lang w:val="de-DE"/>
+        </w:rPr>
+      </w:pPr>
+      <w:r>
+        <w:rPr>
+          <w:lang w:val="de-DE"/>
+        </w:rPr>
         <w:t>}</w:t>
       </w:r>
     </w:p>
-    <w:p/>
+    <w:p>
+      <w:pPr>
+        <w:rPr>
+          <w:lang w:val="de-DE"/>
+        </w:rPr>
+      </w:pPr>
+    </w:p>
     <w:p>
       <w:pPr>
         <w:pStyle w:val="Heading4"/>
+        <w:rPr>
+          <w:lang w:val="de-DE"/>
+        </w:rPr>
       </w:pPr>
       <w:r>
         <w:fldChar w:fldCharType="begin"/>
       </w:r>
       <w:r>
+        <w:rPr>
+          <w:lang w:val="de-DE"/>
+        </w:rPr>
         <w:instrText>xe "Stop:TigerStopAPI\:\:TigerStop_IO"</w:instrText>
       </w:r>
       <w:r>
@@ -18655,18 +18902,27 @@
         <w:fldChar w:fldCharType="begin"/>
       </w:r>
       <w:r>
+        <w:rPr>
+          <w:lang w:val="de-DE"/>
+        </w:rPr>
         <w:instrText>xe "TigerStopAPI\:\:TigerStop_IO:Stop"</w:instrText>
       </w:r>
       <w:r>
         <w:fldChar w:fldCharType="end"/>
       </w:r>
       <w:r>
+        <w:rPr>
+          <w:lang w:val="de-DE"/>
+        </w:rPr>
         <w:t>void TigerStopAPI.TigerStop_IO.Stop ()</w:t>
       </w:r>
     </w:p>
     <w:p>
       <w:pPr>
         <w:pStyle w:val="ListContinue1"/>
+        <w:rPr>
+          <w:lang w:val="de-DE"/>
+        </w:rPr>
       </w:pPr>
       <w:bookmarkStart w:id="51" w:name="AAAAAAAAGW"/>
       <w:bookmarkEnd w:id="51"/>
@@ -18970,6 +19226,7 @@
         <w:jc w:val="both"/>
       </w:pPr>
       <w:r>
+        <w:lastRenderedPageBreak/>
         <w:t>Example:</w:t>
       </w:r>
     </w:p>
@@ -18981,7 +19238,6 @@
     </w:p>
     <w:p>
       <w:r>
-        <w:lastRenderedPageBreak/>
         <w:tab/>
         <w:t>{</w:t>
       </w:r>
@@ -19556,6 +19812,7 @@
         <w:jc w:val="both"/>
       </w:pPr>
       <w:r>
+        <w:lastRenderedPageBreak/>
         <w:t>Returns:</w:t>
       </w:r>
     </w:p>
@@ -19575,7 +19832,6 @@
         <w:jc w:val="both"/>
       </w:pPr>
       <w:r>
-        <w:lastRenderedPageBreak/>
         <w:t>Example:</w:t>
       </w:r>
     </w:p>
@@ -20061,6 +20317,7 @@
         <w:jc w:val="both"/>
       </w:pPr>
       <w:r>
+        <w:lastRenderedPageBreak/>
         <w:t>Parameters:</w:t>
       </w:r>
     </w:p>
@@ -20121,7 +20378,6 @@
         <w:jc w:val="both"/>
       </w:pPr>
       <w:r>
-        <w:lastRenderedPageBreak/>
         <w:t>Example:</w:t>
       </w:r>
     </w:p>
@@ -20594,13 +20850,7 @@
         <w:t>QueueCommand</w:t>
       </w:r>
       <w:r>
-        <w:t xml:space="preserve"> (</w:t>
-      </w:r>
-      <w:r>
-        <w:t>byte[]</w:t>
-      </w:r>
-      <w:r>
-        <w:t xml:space="preserve"> command)</w:t>
+        <w:t xml:space="preserve"> (byte[] command)</w:t>
       </w:r>
     </w:p>
     <w:p>
@@ -20621,21 +20871,7 @@
           <w:i/>
           <w:iCs/>
         </w:rPr>
-        <w:t>This function is the main interface between the rest of the system and the machine. Any commands that need to be sent to the machine runs through this command. It takes a '</w:t>
-      </w:r>
-      <w:r>
-        <w:rPr>
-          <w:i/>
-          <w:iCs/>
-        </w:rPr>
-        <w:t>byte[]’</w:t>
-      </w:r>
-      <w:r>
-        <w:rPr>
-          <w:i/>
-          <w:iCs/>
-        </w:rPr>
-        <w:t xml:space="preserve"> command to send to the machine. If the system already has commands queued up, it will add the command to the queue, otherwise it will call </w:t>
+        <w:t xml:space="preserve">This function is the main interface between the rest of the system and the machine. Any commands that need to be sent to the machine runs through this command. It takes a 'byte[]’ command to send to the machine. If the system already has commands queued up, it will add the command to the queue, otherwise it will call </w:t>
       </w:r>
       <w:r>
         <w:rPr>
@@ -28895,13 +29131,7 @@
         <w:fldChar w:fldCharType="end"/>
       </w:r>
       <w:r>
-        <w:t>void TigerStopAPI.TigerStop_Com.QueueCommand (</w:t>
-      </w:r>
-      <w:r>
-        <w:t>byte[]</w:t>
-      </w:r>
-      <w:r>
-        <w:t xml:space="preserve">  </w:t>
+        <w:t xml:space="preserve">void TigerStopAPI.TigerStop_Com.QueueCommand (byte[]  </w:t>
       </w:r>
       <w:r>
         <w:rPr>
@@ -28931,13 +29161,7 @@
       </w:pPr>
       <w:r>
         <w:lastRenderedPageBreak/>
-        <w:t>This function is the main interface between the rest of the system and the machine. Any commands that need to be sent to the machine runs through this command. It takes a '</w:t>
-      </w:r>
-      <w:r>
-        <w:t>byte[]</w:t>
-      </w:r>
-      <w:r>
-        <w:t xml:space="preserve">' command to send to the machine. If the system already has commands queued up, it will add the command to the queue, otherwise it will call </w:t>
+        <w:t xml:space="preserve">This function is the main interface between the rest of the system and the machine. Any commands that need to be sent to the machine runs through this command. It takes a 'byte[]' command to send to the machine. If the system already has commands queued up, it will add the command to the queue, otherwise it will call </w:t>
       </w:r>
       <w:r>
         <w:rPr>
@@ -29030,19 +29254,7 @@
     <w:p>
       <w:r>
         <w:tab/>
-        <w:t xml:space="preserve">public </w:t>
-      </w:r>
-      <w:r>
-        <w:t>List&lt;double&gt;</w:t>
-      </w:r>
-      <w:r>
-        <w:t xml:space="preserve"> </w:t>
-      </w:r>
-      <w:r>
-        <w:t>ScanDefectedLength</w:t>
-      </w:r>
-      <w:r>
-        <w:t>()</w:t>
+        <w:t>public List&lt;double&gt; ScanDefectedLength()</w:t>
       </w:r>
     </w:p>
     <w:p>
@@ -29057,8 +29269,6 @@
       </w:r>
       <w:r>
         <w:tab/>
-      </w:r>
-      <w:r>
         <w:t>List&lt;double&gt; marks = new List&lt;double&gt;();</w:t>
       </w:r>
     </w:p>
@@ -31922,7 +32132,7 @@
     <w:lvl w:ilvl="0">
       <w:start w:val="1"/>
       <w:numFmt w:val="bullet"/>
-      <w:pStyle w:val="ListBullet2"/>
+      <w:pStyle w:val="ListBullet0"/>
       <w:lvlText w:val=""/>
       <w:lvlJc w:val="left"/>
       <w:pPr>
@@ -32116,6 +32326,7 @@
     <w:lsdException w:name="HTML Sample" w:semiHidden="1" w:unhideWhenUsed="1"/>
     <w:lsdException w:name="HTML Typewriter" w:semiHidden="1" w:unhideWhenUsed="1"/>
     <w:lsdException w:name="HTML Variable" w:semiHidden="1" w:unhideWhenUsed="1"/>
+    <w:lsdException w:name="Normal Table" w:semiHidden="1" w:unhideWhenUsed="1"/>
     <w:lsdException w:name="annotation subject" w:semiHidden="1" w:unhideWhenUsed="1"/>
     <w:lsdException w:name="No List" w:semiHidden="1" w:unhideWhenUsed="1"/>
     <w:lsdException w:name="Outline List 1" w:semiHidden="1" w:unhideWhenUsed="1"/>
@@ -32158,8 +32369,11 @@
     <w:lsdException w:name="Table Contemporary" w:semiHidden="1" w:unhideWhenUsed="1"/>
     <w:lsdException w:name="Table Elegant" w:semiHidden="1" w:unhideWhenUsed="1"/>
     <w:lsdException w:name="Table Professional" w:semiHidden="1" w:unhideWhenUsed="1"/>
+    <w:lsdException w:name="Table Subtle 1" w:semiHidden="1" w:unhideWhenUsed="1"/>
     <w:lsdException w:name="Table Subtle 2" w:semiHidden="1" w:unhideWhenUsed="1"/>
     <w:lsdException w:name="Table Web 1" w:semiHidden="1" w:unhideWhenUsed="1"/>
+    <w:lsdException w:name="Table Web 2" w:semiHidden="1" w:unhideWhenUsed="1"/>
+    <w:lsdException w:name="Table Web 3" w:semiHidden="1" w:unhideWhenUsed="1"/>
     <w:lsdException w:name="Balloon Text" w:semiHidden="1" w:unhideWhenUsed="1"/>
     <w:lsdException w:name="Table Grid" w:uiPriority="39"/>
     <w:lsdException w:name="Table Theme" w:semiHidden="1" w:unhideWhenUsed="1"/>

</xml_diff>